<commit_message>
Updates To ReadMe, and start of SysD Cheatsheet
</commit_message>
<xml_diff>
--- a/Statistics(c)/254/Cheatsheet.docx
+++ b/Statistics(c)/254/Cheatsheet.docx
@@ -3893,17 +3893,192 @@
       <w:pPr>
         <w:pStyle w:val="BodyText"/>
       </w:pPr>
-      <w:r>
-        <w:t>$$E(W)=\mu ={1\over p}$$</w:t>
-      </w:r>
+      <m:oMathPara>
+        <m:oMath>
+          <m:r>
+            <w:rPr>
+              <w:rFonts w:ascii="Cambria Math" w:hAnsi="Cambria Math"/>
+            </w:rPr>
+            <m:t>E</m:t>
+          </m:r>
+          <m:d>
+            <m:dPr>
+              <m:ctrlPr>
+                <w:rPr>
+                  <w:rFonts w:ascii="Cambria Math" w:hAnsi="Cambria Math"/>
+                  <w:i/>
+                </w:rPr>
+              </m:ctrlPr>
+            </m:dPr>
+            <m:e>
+              <m:r>
+                <w:rPr>
+                  <w:rFonts w:ascii="Cambria Math" w:hAnsi="Cambria Math"/>
+                </w:rPr>
+                <m:t>W</m:t>
+              </m:r>
+            </m:e>
+          </m:d>
+          <m:r>
+            <w:rPr>
+              <w:rFonts w:ascii="Cambria Math" w:hAnsi="Cambria Math"/>
+            </w:rPr>
+            <m:t>=</m:t>
+          </m:r>
+          <m:r>
+            <m:rPr>
+              <m:sty m:val="p"/>
+            </m:rPr>
+            <w:rPr>
+              <w:rFonts w:ascii="Cambria Math" w:hAnsi="Cambria Math"/>
+            </w:rPr>
+            <m:t>μ</m:t>
+          </m:r>
+          <m:r>
+            <w:rPr>
+              <w:rFonts w:ascii="Cambria Math" w:hAnsi="Cambria Math"/>
+            </w:rPr>
+            <m:t>=</m:t>
+          </m:r>
+          <m:f>
+            <m:fPr>
+              <m:ctrlPr>
+                <w:rPr>
+                  <w:rFonts w:ascii="Cambria Math" w:hAnsi="Cambria Math"/>
+                </w:rPr>
+              </m:ctrlPr>
+            </m:fPr>
+            <m:num>
+              <m:r>
+                <w:rPr>
+                  <w:rFonts w:ascii="Cambria Math" w:hAnsi="Cambria Math"/>
+                </w:rPr>
+                <m:t>1</m:t>
+              </m:r>
+              <m:ctrlPr>
+                <w:rPr>
+                  <w:rFonts w:ascii="Cambria Math" w:hAnsi="Cambria Math"/>
+                  <w:i/>
+                </w:rPr>
+              </m:ctrlPr>
+            </m:num>
+            <m:den>
+              <m:r>
+                <w:rPr>
+                  <w:rFonts w:ascii="Cambria Math" w:hAnsi="Cambria Math"/>
+                </w:rPr>
+                <m:t>p</m:t>
+              </m:r>
+              <m:ctrlPr>
+                <w:rPr>
+                  <w:rFonts w:ascii="Cambria Math" w:hAnsi="Cambria Math"/>
+                  <w:i/>
+                </w:rPr>
+              </m:ctrlPr>
+            </m:den>
+          </m:f>
+        </m:oMath>
+      </m:oMathPara>
     </w:p>
     <w:p>
       <w:pPr>
         <w:pStyle w:val="FirstParagraph"/>
       </w:pPr>
-      <w:r>
-        <w:t>$$\sigma = \sqrt{1-p\over p^2}$$</w:t>
-      </w:r>
+      <m:oMathPara>
+        <m:oMath>
+          <m:r>
+            <m:rPr>
+              <m:sty m:val="p"/>
+            </m:rPr>
+            <w:rPr>
+              <w:rFonts w:ascii="Cambria Math" w:hAnsi="Cambria Math"/>
+            </w:rPr>
+            <m:t>σ</m:t>
+          </m:r>
+          <m:r>
+            <w:rPr>
+              <w:rFonts w:ascii="Cambria Math" w:hAnsi="Cambria Math"/>
+            </w:rPr>
+            <m:t>=</m:t>
+          </m:r>
+          <m:rad>
+            <m:radPr>
+              <m:degHide m:val="1"/>
+              <m:ctrlPr>
+                <w:rPr>
+                  <w:rFonts w:ascii="Cambria Math" w:hAnsi="Cambria Math"/>
+                </w:rPr>
+              </m:ctrlPr>
+            </m:radPr>
+            <m:deg>
+              <m:ctrlPr>
+                <w:rPr>
+                  <w:rFonts w:ascii="Cambria Math" w:hAnsi="Cambria Math"/>
+                  <w:i/>
+                </w:rPr>
+              </m:ctrlPr>
+            </m:deg>
+            <m:e>
+              <m:f>
+                <m:fPr>
+                  <m:ctrlPr>
+                    <w:rPr>
+                      <w:rFonts w:ascii="Cambria Math" w:hAnsi="Cambria Math"/>
+                    </w:rPr>
+                  </m:ctrlPr>
+                </m:fPr>
+                <m:num>
+                  <m:r>
+                    <w:rPr>
+                      <w:rFonts w:ascii="Cambria Math" w:hAnsi="Cambria Math"/>
+                    </w:rPr>
+                    <m:t>1-p</m:t>
+                  </m:r>
+                </m:num>
+                <m:den>
+                  <m:sSup>
+                    <m:sSupPr>
+                      <m:ctrlPr>
+                        <w:rPr>
+                          <w:rFonts w:ascii="Cambria Math" w:hAnsi="Cambria Math"/>
+                          <w:i/>
+                        </w:rPr>
+                      </m:ctrlPr>
+                    </m:sSupPr>
+                    <m:e>
+                      <m:r>
+                        <w:rPr>
+                          <w:rFonts w:ascii="Cambria Math" w:hAnsi="Cambria Math"/>
+                        </w:rPr>
+                        <m:t>p</m:t>
+                      </m:r>
+                      <m:ctrlPr>
+                        <w:rPr>
+                          <w:rFonts w:ascii="Cambria Math" w:hAnsi="Cambria Math"/>
+                        </w:rPr>
+                      </m:ctrlPr>
+                    </m:e>
+                    <m:sup>
+                      <m:r>
+                        <w:rPr>
+                          <w:rFonts w:ascii="Cambria Math" w:hAnsi="Cambria Math"/>
+                        </w:rPr>
+                        <m:t>2</m:t>
+                      </m:r>
+                    </m:sup>
+                  </m:sSup>
+                  <m:ctrlPr>
+                    <w:rPr>
+                      <w:rFonts w:ascii="Cambria Math" w:hAnsi="Cambria Math"/>
+                      <w:i/>
+                    </w:rPr>
+                  </m:ctrlPr>
+                </m:den>
+              </m:f>
+            </m:e>
+          </m:rad>
+        </m:oMath>
+      </m:oMathPara>
     </w:p>
     <w:p>
       <w:pPr>
@@ -3913,6 +4088,7 @@
       <w:bookmarkEnd w:id="20"/>
       <w:bookmarkEnd w:id="22"/>
       <w:r>
+        <w:lastRenderedPageBreak/>
         <w:t>Combinatorics</w:t>
       </w:r>
     </w:p>
@@ -3942,7 +4118,6 @@
         </w:numPr>
       </w:pPr>
       <w:r>
-        <w:lastRenderedPageBreak/>
         <w:t xml:space="preserve">Event 1 can be </w:t>
       </w:r>
       <m:oMath>
@@ -4366,9 +4541,249 @@
       <w:pPr>
         <w:pStyle w:val="BodyText"/>
       </w:pPr>
-      <w:r>
-        <w:t>$$(^n_k)={(n)_k\over k}={n!\over k!(n-k)!}$$</w:t>
-      </w:r>
+      <m:oMathPara>
+        <m:oMath>
+          <m:sSubSup>
+            <m:sSubSupPr>
+              <m:ctrlPr>
+                <w:rPr>
+                  <w:rFonts w:ascii="Cambria Math" w:hAnsi="Cambria Math"/>
+                  <w:i/>
+                </w:rPr>
+              </m:ctrlPr>
+            </m:sSubSupPr>
+            <m:e>
+              <m:r>
+                <w:rPr>
+                  <w:rFonts w:ascii="Cambria Math" w:hAnsi="Cambria Math"/>
+                </w:rPr>
+                <m:t>(</m:t>
+              </m:r>
+            </m:e>
+            <m:sub>
+              <m:r>
+                <m:rPr>
+                  <m:sty m:val="p"/>
+                </m:rPr>
+                <w:rPr>
+                  <w:rFonts w:ascii="Cambria Math" w:hAnsi="Cambria Math"/>
+                </w:rPr>
+                <m:t>k</m:t>
+              </m:r>
+            </m:sub>
+            <m:sup>
+              <m:r>
+                <m:rPr>
+                  <m:sty m:val="p"/>
+                </m:rPr>
+                <w:rPr>
+                  <w:rFonts w:ascii="Cambria Math" w:hAnsi="Cambria Math"/>
+                </w:rPr>
+                <m:t>n</m:t>
+              </m:r>
+            </m:sup>
+          </m:sSubSup>
+          <m:r>
+            <w:rPr>
+              <w:rFonts w:ascii="Cambria Math" w:hAnsi="Cambria Math"/>
+            </w:rPr>
+            <m:t>)</m:t>
+          </m:r>
+          <m:r>
+            <w:rPr>
+              <w:rFonts w:ascii="Cambria Math" w:hAnsi="Cambria Math"/>
+            </w:rPr>
+            <m:t>=</m:t>
+          </m:r>
+          <m:f>
+            <m:fPr>
+              <m:ctrlPr>
+                <w:rPr>
+                  <w:rFonts w:ascii="Cambria Math" w:hAnsi="Cambria Math"/>
+                </w:rPr>
+              </m:ctrlPr>
+            </m:fPr>
+            <m:num>
+              <m:sSub>
+                <m:sSubPr>
+                  <m:ctrlPr>
+                    <w:rPr>
+                      <w:rFonts w:ascii="Cambria Math" w:hAnsi="Cambria Math"/>
+                      <w:i/>
+                    </w:rPr>
+                  </m:ctrlPr>
+                </m:sSubPr>
+                <m:e>
+                  <m:d>
+                    <m:dPr>
+                      <m:ctrlPr>
+                        <w:rPr>
+                          <w:rFonts w:ascii="Cambria Math" w:hAnsi="Cambria Math"/>
+                          <w:i/>
+                        </w:rPr>
+                      </m:ctrlPr>
+                    </m:dPr>
+                    <m:e>
+                      <m:r>
+                        <m:rPr>
+                          <m:sty m:val="p"/>
+                        </m:rPr>
+                        <w:rPr>
+                          <w:rFonts w:ascii="Cambria Math" w:hAnsi="Cambria Math"/>
+                        </w:rPr>
+                        <m:t>n</m:t>
+                      </m:r>
+                    </m:e>
+                  </m:d>
+                </m:e>
+                <m:sub>
+                  <m:r>
+                    <m:rPr>
+                      <m:sty m:val="p"/>
+                    </m:rPr>
+                    <w:rPr>
+                      <w:rFonts w:ascii="Cambria Math" w:hAnsi="Cambria Math"/>
+                    </w:rPr>
+                    <m:t>k</m:t>
+                  </m:r>
+                </m:sub>
+              </m:sSub>
+              <m:ctrlPr>
+                <w:rPr>
+                  <w:rFonts w:ascii="Cambria Math" w:hAnsi="Cambria Math"/>
+                  <w:i/>
+                </w:rPr>
+              </m:ctrlPr>
+            </m:num>
+            <m:den>
+              <m:r>
+                <w:rPr>
+                  <w:rFonts w:ascii="Cambria Math" w:hAnsi="Cambria Math"/>
+                </w:rPr>
+                <m:t> </m:t>
+              </m:r>
+              <m:r>
+                <m:rPr>
+                  <m:sty m:val="p"/>
+                </m:rPr>
+                <w:rPr>
+                  <w:rFonts w:ascii="Cambria Math" w:hAnsi="Cambria Math"/>
+                </w:rPr>
+                <m:t>k</m:t>
+              </m:r>
+            </m:den>
+          </m:f>
+          <m:r>
+            <w:rPr>
+              <w:rFonts w:ascii="Cambria Math" w:hAnsi="Cambria Math"/>
+            </w:rPr>
+            <m:t>=</m:t>
+          </m:r>
+          <m:f>
+            <m:fPr>
+              <m:ctrlPr>
+                <w:rPr>
+                  <w:rFonts w:ascii="Cambria Math" w:hAnsi="Cambria Math"/>
+                </w:rPr>
+              </m:ctrlPr>
+            </m:fPr>
+            <m:num>
+              <m:r>
+                <m:rPr>
+                  <m:sty m:val="p"/>
+                </m:rPr>
+                <w:rPr>
+                  <w:rFonts w:ascii="Cambria Math" w:hAnsi="Cambria Math"/>
+                </w:rPr>
+                <m:t>n</m:t>
+              </m:r>
+              <m:r>
+                <w:rPr>
+                  <w:rFonts w:ascii="Cambria Math" w:hAnsi="Cambria Math"/>
+                </w:rPr>
+                <m:t>!</m:t>
+              </m:r>
+              <m:ctrlPr>
+                <w:rPr>
+                  <w:rFonts w:ascii="Cambria Math" w:hAnsi="Cambria Math"/>
+                  <w:i/>
+                </w:rPr>
+              </m:ctrlPr>
+            </m:num>
+            <m:den>
+              <m:r>
+                <w:rPr>
+                  <w:rFonts w:ascii="Cambria Math" w:hAnsi="Cambria Math"/>
+                </w:rPr>
+                <m:t> </m:t>
+              </m:r>
+              <m:r>
+                <m:rPr>
+                  <m:sty m:val="p"/>
+                </m:rPr>
+                <w:rPr>
+                  <w:rFonts w:ascii="Cambria Math" w:hAnsi="Cambria Math"/>
+                </w:rPr>
+                <m:t>k</m:t>
+              </m:r>
+              <m:r>
+                <w:rPr>
+                  <w:rFonts w:ascii="Cambria Math" w:hAnsi="Cambria Math"/>
+                </w:rPr>
+                <m:t>!</m:t>
+              </m:r>
+              <m:d>
+                <m:dPr>
+                  <m:ctrlPr>
+                    <w:rPr>
+                      <w:rFonts w:ascii="Cambria Math" w:hAnsi="Cambria Math"/>
+                      <w:i/>
+                    </w:rPr>
+                  </m:ctrlPr>
+                </m:dPr>
+                <m:e>
+                  <m:r>
+                    <m:rPr>
+                      <m:sty m:val="p"/>
+                    </m:rPr>
+                    <w:rPr>
+                      <w:rFonts w:ascii="Cambria Math" w:hAnsi="Cambria Math"/>
+                    </w:rPr>
+                    <m:t>n</m:t>
+                  </m:r>
+                  <m:r>
+                    <w:rPr>
+                      <w:rFonts w:ascii="Cambria Math" w:hAnsi="Cambria Math"/>
+                    </w:rPr>
+                    <m:t>-</m:t>
+                  </m:r>
+                  <m:r>
+                    <m:rPr>
+                      <m:sty m:val="p"/>
+                    </m:rPr>
+                    <w:rPr>
+                      <w:rFonts w:ascii="Cambria Math" w:hAnsi="Cambria Math"/>
+                    </w:rPr>
+                    <m:t>k</m:t>
+                  </m:r>
+                </m:e>
+              </m:d>
+              <m:r>
+                <w:rPr>
+                  <w:rFonts w:ascii="Cambria Math" w:hAnsi="Cambria Math"/>
+                </w:rPr>
+                <m:t>!</m:t>
+              </m:r>
+              <m:ctrlPr>
+                <w:rPr>
+                  <w:rFonts w:ascii="Cambria Math" w:hAnsi="Cambria Math"/>
+                  <w:i/>
+                </w:rPr>
+              </m:ctrlPr>
+            </m:den>
+          </m:f>
+        </m:oMath>
+      </m:oMathPara>
     </w:p>
     <w:p>
       <w:pPr>
@@ -4403,16 +4818,196 @@
       <w:pPr>
         <w:pStyle w:val="BodyText"/>
       </w:pPr>
-      <w:r>
-        <w:t>$\bar{x}\approx N(\mu , {\sigma \over \sqrt{n}})$</w:t>
-      </w:r>
+      <m:oMathPara>
+        <m:oMath>
+          <m:acc>
+            <m:accPr>
+              <m:chr m:val="̅"/>
+              <m:ctrlPr>
+                <w:rPr>
+                  <w:rFonts w:ascii="Cambria Math" w:hAnsi="Cambria Math"/>
+                </w:rPr>
+              </m:ctrlPr>
+            </m:accPr>
+            <m:e>
+              <m:r>
+                <w:rPr>
+                  <w:rFonts w:ascii="Cambria Math" w:hAnsi="Cambria Math"/>
+                </w:rPr>
+                <m:t>x</m:t>
+              </m:r>
+            </m:e>
+          </m:acc>
+          <m:r>
+            <m:rPr>
+              <m:sty m:val="p"/>
+            </m:rPr>
+            <w:rPr>
+              <w:rFonts w:ascii="Cambria Math" w:hAnsi="Cambria Math"/>
+            </w:rPr>
+            <m:t>≈</m:t>
+          </m:r>
+          <m:r>
+            <w:rPr>
+              <w:rFonts w:ascii="Cambria Math" w:hAnsi="Cambria Math"/>
+            </w:rPr>
+            <m:t>N</m:t>
+          </m:r>
+          <m:d>
+            <m:dPr>
+              <m:ctrlPr>
+                <w:rPr>
+                  <w:rFonts w:ascii="Cambria Math" w:hAnsi="Cambria Math"/>
+                  <w:i/>
+                </w:rPr>
+              </m:ctrlPr>
+            </m:dPr>
+            <m:e>
+              <m:r>
+                <m:rPr>
+                  <m:sty m:val="p"/>
+                </m:rPr>
+                <w:rPr>
+                  <w:rFonts w:ascii="Cambria Math" w:hAnsi="Cambria Math"/>
+                </w:rPr>
+                <m:t>μ</m:t>
+              </m:r>
+              <m:r>
+                <w:rPr>
+                  <w:rFonts w:ascii="Cambria Math" w:hAnsi="Cambria Math"/>
+                </w:rPr>
+                <m:t>,</m:t>
+              </m:r>
+              <m:f>
+                <m:fPr>
+                  <m:ctrlPr>
+                    <w:rPr>
+                      <w:rFonts w:ascii="Cambria Math" w:hAnsi="Cambria Math"/>
+                    </w:rPr>
+                  </m:ctrlPr>
+                </m:fPr>
+                <m:num>
+                  <m:r>
+                    <m:rPr>
+                      <m:sty m:val="p"/>
+                    </m:rPr>
+                    <w:rPr>
+                      <w:rFonts w:ascii="Cambria Math" w:hAnsi="Cambria Math"/>
+                    </w:rPr>
+                    <m:t>σ</m:t>
+                  </m:r>
+                  <m:ctrlPr>
+                    <w:rPr>
+                      <w:rFonts w:ascii="Cambria Math" w:hAnsi="Cambria Math"/>
+                      <w:i/>
+                    </w:rPr>
+                  </m:ctrlPr>
+                </m:num>
+                <m:den>
+                  <m:rad>
+                    <m:radPr>
+                      <m:degHide m:val="1"/>
+                      <m:ctrlPr>
+                        <w:rPr>
+                          <w:rFonts w:ascii="Cambria Math" w:hAnsi="Cambria Math"/>
+                        </w:rPr>
+                      </m:ctrlPr>
+                    </m:radPr>
+                    <m:deg>
+                      <m:ctrlPr>
+                        <w:rPr>
+                          <w:rFonts w:ascii="Cambria Math" w:hAnsi="Cambria Math"/>
+                          <w:i/>
+                        </w:rPr>
+                      </m:ctrlPr>
+                    </m:deg>
+                    <m:e>
+                      <m:r>
+                        <w:rPr>
+                          <w:rFonts w:ascii="Cambria Math" w:hAnsi="Cambria Math"/>
+                        </w:rPr>
+                        <m:t>n</m:t>
+                      </m:r>
+                    </m:e>
+                  </m:rad>
+                  <m:ctrlPr>
+                    <w:rPr>
+                      <w:rFonts w:ascii="Cambria Math" w:hAnsi="Cambria Math"/>
+                      <w:i/>
+                    </w:rPr>
+                  </m:ctrlPr>
+                </m:den>
+              </m:f>
+            </m:e>
+          </m:d>
+        </m:oMath>
+      </m:oMathPara>
     </w:p>
     <w:p>
       <w:pPr>
         <w:pStyle w:val="BodyText"/>
-      </w:pPr>
-      <w:r>
-        <w:t xml:space="preserve">${\sigma \over \sqrt{n}}$ is the standard error or </w:t>
+        <w:rPr>
+          <w:rFonts w:eastAsiaTheme="minorEastAsia"/>
+        </w:rPr>
+      </w:pPr>
+      <m:oMath>
+        <m:f>
+          <m:fPr>
+            <m:ctrlPr>
+              <w:rPr>
+                <w:rFonts w:ascii="Cambria Math" w:hAnsi="Cambria Math"/>
+              </w:rPr>
+            </m:ctrlPr>
+          </m:fPr>
+          <m:num>
+            <m:r>
+              <m:rPr>
+                <m:sty m:val="p"/>
+              </m:rPr>
+              <w:rPr>
+                <w:rFonts w:ascii="Cambria Math" w:hAnsi="Cambria Math"/>
+              </w:rPr>
+              <m:t>σ</m:t>
+            </m:r>
+          </m:num>
+          <m:den>
+            <m:rad>
+              <m:radPr>
+                <m:degHide m:val="1"/>
+                <m:ctrlPr>
+                  <w:rPr>
+                    <w:rFonts w:ascii="Cambria Math" w:hAnsi="Cambria Math"/>
+                  </w:rPr>
+                </m:ctrlPr>
+              </m:radPr>
+              <m:deg>
+                <m:ctrlPr>
+                  <w:rPr>
+                    <w:rFonts w:ascii="Cambria Math" w:hAnsi="Cambria Math"/>
+                    <w:i/>
+                  </w:rPr>
+                </m:ctrlPr>
+              </m:deg>
+              <m:e>
+                <m:r>
+                  <w:rPr>
+                    <w:rFonts w:ascii="Cambria Math" w:hAnsi="Cambria Math"/>
+                  </w:rPr>
+                  <m:t>n</m:t>
+                </m:r>
+              </m:e>
+            </m:rad>
+            <m:ctrlPr>
+              <w:rPr>
+                <w:rFonts w:ascii="Cambria Math" w:hAnsi="Cambria Math"/>
+                <w:i/>
+              </w:rPr>
+            </m:ctrlPr>
+          </m:den>
+        </m:f>
+      </m:oMath>
+      <w:r>
+        <w:t xml:space="preserve"> is the standard error or </w:t>
       </w:r>
       <m:oMath>
         <m:r>
@@ -4425,10 +5020,40 @@
     </w:p>
     <w:p>
       <w:pPr>
+        <w:pStyle w:val="BodyText"/>
+        <w:rPr>
+          <w:rFonts w:eastAsiaTheme="minorEastAsia"/>
+        </w:rPr>
+      </w:pPr>
+    </w:p>
+    <w:p>
+      <w:pPr>
+        <w:pStyle w:val="BodyText"/>
+        <w:rPr>
+          <w:rFonts w:eastAsiaTheme="minorEastAsia"/>
+        </w:rPr>
+      </w:pPr>
+    </w:p>
+    <w:p>
+      <w:pPr>
+        <w:pStyle w:val="BodyText"/>
+        <w:rPr>
+          <w:rFonts w:eastAsiaTheme="minorEastAsia"/>
+        </w:rPr>
+      </w:pPr>
+    </w:p>
+    <w:p>
+      <w:pPr>
+        <w:pStyle w:val="BodyText"/>
+      </w:pPr>
+    </w:p>
+    <w:p>
+      <w:pPr>
         <w:pStyle w:val="Heading3"/>
       </w:pPr>
       <w:bookmarkStart w:id="28" w:name="confidence-intervals"/>
       <w:r>
+        <w:lastRenderedPageBreak/>
         <w:t>Confidence Intervals</w:t>
       </w:r>
     </w:p>
@@ -4582,9 +5207,6 @@
         <w:tc>
           <w:tcPr>
             <w:tcW w:w="0" w:type="auto"/>
-            <w:tcBorders>
-              <w:bottom w:val="single" w:sz="0" w:space="0" w:color="auto"/>
-            </w:tcBorders>
             <w:vAlign w:val="bottom"/>
           </w:tcPr>
           <w:p>
@@ -4611,9 +5233,6 @@
         <w:tc>
           <w:tcPr>
             <w:tcW w:w="0" w:type="auto"/>
-            <w:tcBorders>
-              <w:bottom w:val="single" w:sz="0" w:space="0" w:color="auto"/>
-            </w:tcBorders>
             <w:vAlign w:val="bottom"/>
           </w:tcPr>
           <w:p>
@@ -4636,9 +5255,6 @@
         <w:tc>
           <w:tcPr>
             <w:tcW w:w="0" w:type="auto"/>
-            <w:tcBorders>
-              <w:bottom w:val="single" w:sz="0" w:space="0" w:color="auto"/>
-            </w:tcBorders>
             <w:vAlign w:val="bottom"/>
           </w:tcPr>
           <w:p>
@@ -4689,9 +5305,6 @@
         <w:tc>
           <w:tcPr>
             <w:tcW w:w="0" w:type="auto"/>
-            <w:tcBorders>
-              <w:bottom w:val="single" w:sz="0" w:space="0" w:color="auto"/>
-            </w:tcBorders>
             <w:vAlign w:val="bottom"/>
           </w:tcPr>
           <w:p>
@@ -4768,9 +5381,6 @@
         <w:tc>
           <w:tcPr>
             <w:tcW w:w="0" w:type="auto"/>
-            <w:tcBorders>
-              <w:bottom w:val="single" w:sz="0" w:space="0" w:color="auto"/>
-            </w:tcBorders>
             <w:vAlign w:val="bottom"/>
           </w:tcPr>
           <w:p/>
@@ -5046,7 +5656,6 @@
       <w:bookmarkStart w:id="29" w:name="margin-of-error"/>
       <w:bookmarkEnd w:id="28"/>
       <w:r>
-        <w:lastRenderedPageBreak/>
         <w:t>Margin of Error</w:t>
       </w:r>
     </w:p>
@@ -6018,6 +6627,7 @@
       <w:bookmarkStart w:id="33" w:name="correlation"/>
       <w:bookmarkEnd w:id="32"/>
       <w:r>
+        <w:lastRenderedPageBreak/>
         <w:t>Correlation</w:t>
       </w:r>
     </w:p>
@@ -6444,6 +7054,308 @@
       <w:bookmarkEnd w:id="0"/>
       <w:bookmarkEnd w:id="31"/>
       <w:bookmarkEnd w:id="33"/>
+    </w:p>
+    <w:p>
+      <w:pPr>
+        <w:pStyle w:val="BodyText"/>
+      </w:pPr>
+      <w:r>
+        <w:t xml:space="preserve">Sum of Squares </w:t>
+      </w:r>
+      <w:proofErr w:type="spellStart"/>
+      <w:r>
+        <w:t>Erro</w:t>
+      </w:r>
+      <w:proofErr w:type="spellEnd"/>
+    </w:p>
+    <w:p>
+      <w:pPr>
+        <w:pStyle w:val="BodyText"/>
+      </w:pPr>
+      <w:r>
+        <w:t>r</w:t>
+      </w:r>
+    </w:p>
+    <w:p>
+      <w:pPr>
+        <w:pStyle w:val="BodyText"/>
+      </w:pPr>
+      <m:oMathPara>
+        <m:oMath>
+          <m:r>
+            <w:rPr>
+              <w:rFonts w:ascii="Cambria Math" w:hAnsi="Cambria Math"/>
+            </w:rPr>
+            <m:t>SSE=</m:t>
+          </m:r>
+          <m:nary>
+            <m:naryPr>
+              <m:chr m:val="∑"/>
+              <m:limLoc m:val="undOvr"/>
+              <m:subHide m:val="1"/>
+              <m:supHide m:val="1"/>
+              <m:ctrlPr>
+                <w:rPr>
+                  <w:rFonts w:ascii="Cambria Math" w:hAnsi="Cambria Math"/>
+                  <w:i/>
+                </w:rPr>
+              </m:ctrlPr>
+            </m:naryPr>
+            <m:sub/>
+            <m:sup/>
+            <m:e>
+              <m:r>
+                <w:rPr>
+                  <w:rFonts w:ascii="Cambria Math" w:hAnsi="Cambria Math"/>
+                </w:rPr>
+                <m:t>(</m:t>
+              </m:r>
+              <m:sSub>
+                <m:sSubPr>
+                  <m:ctrlPr>
+                    <w:rPr>
+                      <w:rFonts w:ascii="Cambria Math" w:hAnsi="Cambria Math"/>
+                      <w:i/>
+                    </w:rPr>
+                  </m:ctrlPr>
+                </m:sSubPr>
+                <m:e>
+                  <m:r>
+                    <w:rPr>
+                      <w:rFonts w:ascii="Cambria Math" w:hAnsi="Cambria Math"/>
+                    </w:rPr>
+                    <m:t>y</m:t>
+                  </m:r>
+                </m:e>
+                <m:sub>
+                  <m:r>
+                    <w:rPr>
+                      <w:rFonts w:ascii="Cambria Math" w:hAnsi="Cambria Math"/>
+                    </w:rPr>
+                    <m:t>i</m:t>
+                  </m:r>
+                </m:sub>
+              </m:sSub>
+              <m:r>
+                <w:rPr>
+                  <w:rFonts w:ascii="Cambria Math" w:hAnsi="Cambria Math"/>
+                </w:rPr>
+                <m:t>-</m:t>
+              </m:r>
+              <m:sSub>
+                <m:sSubPr>
+                  <m:ctrlPr>
+                    <w:rPr>
+                      <w:rFonts w:ascii="Cambria Math" w:hAnsi="Cambria Math"/>
+                      <w:i/>
+                    </w:rPr>
+                  </m:ctrlPr>
+                </m:sSubPr>
+                <m:e>
+                  <m:acc>
+                    <m:accPr>
+                      <m:ctrlPr>
+                        <w:rPr>
+                          <w:rFonts w:ascii="Cambria Math" w:hAnsi="Cambria Math"/>
+                          <w:i/>
+                        </w:rPr>
+                      </m:ctrlPr>
+                    </m:accPr>
+                    <m:e>
+                      <m:r>
+                        <w:rPr>
+                          <w:rFonts w:ascii="Cambria Math" w:hAnsi="Cambria Math"/>
+                        </w:rPr>
+                        <m:t>y</m:t>
+                      </m:r>
+                    </m:e>
+                  </m:acc>
+                </m:e>
+                <m:sub>
+                  <m:r>
+                    <w:rPr>
+                      <w:rFonts w:ascii="Cambria Math" w:hAnsi="Cambria Math"/>
+                    </w:rPr>
+                    <m:t>i</m:t>
+                  </m:r>
+                </m:sub>
+              </m:sSub>
+              <m:r>
+                <w:rPr>
+                  <w:rFonts w:ascii="Cambria Math" w:hAnsi="Cambria Math"/>
+                </w:rPr>
+                <m:t>)=</m:t>
+              </m:r>
+              <m:nary>
+                <m:naryPr>
+                  <m:chr m:val="∑"/>
+                  <m:limLoc m:val="undOvr"/>
+                  <m:subHide m:val="1"/>
+                  <m:supHide m:val="1"/>
+                  <m:ctrlPr>
+                    <w:rPr>
+                      <w:rFonts w:ascii="Cambria Math" w:hAnsi="Cambria Math"/>
+                      <w:i/>
+                    </w:rPr>
+                  </m:ctrlPr>
+                </m:naryPr>
+                <m:sub/>
+                <m:sup/>
+                <m:e>
+                  <m:sSup>
+                    <m:sSupPr>
+                      <m:ctrlPr>
+                        <w:rPr>
+                          <w:rFonts w:ascii="Cambria Math" w:hAnsi="Cambria Math"/>
+                          <w:i/>
+                        </w:rPr>
+                      </m:ctrlPr>
+                    </m:sSupPr>
+                    <m:e>
+                      <m:r>
+                        <w:rPr>
+                          <w:rFonts w:ascii="Cambria Math" w:hAnsi="Cambria Math"/>
+                        </w:rPr>
+                        <m:t>(</m:t>
+                      </m:r>
+                      <m:sSub>
+                        <m:sSubPr>
+                          <m:ctrlPr>
+                            <w:rPr>
+                              <w:rFonts w:ascii="Cambria Math" w:hAnsi="Cambria Math"/>
+                              <w:i/>
+                            </w:rPr>
+                          </m:ctrlPr>
+                        </m:sSubPr>
+                        <m:e>
+                          <m:r>
+                            <w:rPr>
+                              <w:rFonts w:ascii="Cambria Math" w:hAnsi="Cambria Math"/>
+                            </w:rPr>
+                            <m:t>y</m:t>
+                          </m:r>
+                        </m:e>
+                        <m:sub>
+                          <m:r>
+                            <w:rPr>
+                              <w:rFonts w:ascii="Cambria Math" w:hAnsi="Cambria Math"/>
+                            </w:rPr>
+                            <m:t>i</m:t>
+                          </m:r>
+                        </m:sub>
+                      </m:sSub>
+                      <m:r>
+                        <w:rPr>
+                          <w:rFonts w:ascii="Cambria Math" w:hAnsi="Cambria Math"/>
+                        </w:rPr>
+                        <m:t>-</m:t>
+                      </m:r>
+                      <m:sSub>
+                        <m:sSubPr>
+                          <m:ctrlPr>
+                            <w:rPr>
+                              <w:rFonts w:ascii="Cambria Math" w:hAnsi="Cambria Math"/>
+                              <w:i/>
+                            </w:rPr>
+                          </m:ctrlPr>
+                        </m:sSubPr>
+                        <m:e>
+                          <m:r>
+                            <w:rPr>
+                              <w:rFonts w:ascii="Cambria Math" w:hAnsi="Cambria Math"/>
+                            </w:rPr>
+                            <m:t>β</m:t>
+                          </m:r>
+                        </m:e>
+                        <m:sub>
+                          <m:r>
+                            <w:rPr>
+                              <w:rFonts w:ascii="Cambria Math" w:hAnsi="Cambria Math"/>
+                            </w:rPr>
+                            <m:t>0</m:t>
+                          </m:r>
+                        </m:sub>
+                      </m:sSub>
+                      <m:r>
+                        <w:rPr>
+                          <w:rFonts w:ascii="Cambria Math" w:hAnsi="Cambria Math"/>
+                        </w:rPr>
+                        <m:t>-</m:t>
+                      </m:r>
+                      <m:sSub>
+                        <m:sSubPr>
+                          <m:ctrlPr>
+                            <w:rPr>
+                              <w:rFonts w:ascii="Cambria Math" w:hAnsi="Cambria Math"/>
+                              <w:i/>
+                            </w:rPr>
+                          </m:ctrlPr>
+                        </m:sSubPr>
+                        <m:e>
+                          <m:r>
+                            <w:rPr>
+                              <w:rFonts w:ascii="Cambria Math" w:hAnsi="Cambria Math"/>
+                            </w:rPr>
+                            <m:t>β</m:t>
+                          </m:r>
+                        </m:e>
+                        <m:sub>
+                          <m:r>
+                            <w:rPr>
+                              <w:rFonts w:ascii="Cambria Math" w:hAnsi="Cambria Math"/>
+                            </w:rPr>
+                            <m:t>1</m:t>
+                          </m:r>
+                        </m:sub>
+                      </m:sSub>
+                      <m:sSub>
+                        <m:sSubPr>
+                          <m:ctrlPr>
+                            <w:rPr>
+                              <w:rFonts w:ascii="Cambria Math" w:hAnsi="Cambria Math"/>
+                              <w:i/>
+                            </w:rPr>
+                          </m:ctrlPr>
+                        </m:sSubPr>
+                        <m:e>
+                          <m:r>
+                            <w:rPr>
+                              <w:rFonts w:ascii="Cambria Math" w:hAnsi="Cambria Math"/>
+                            </w:rPr>
+                            <m:t>x</m:t>
+                          </m:r>
+                        </m:e>
+                        <m:sub>
+                          <m:r>
+                            <w:rPr>
+                              <w:rFonts w:ascii="Cambria Math" w:hAnsi="Cambria Math"/>
+                            </w:rPr>
+                            <m:t>i</m:t>
+                          </m:r>
+                        </m:sub>
+                      </m:sSub>
+                      <m:r>
+                        <w:rPr>
+                          <w:rFonts w:ascii="Cambria Math" w:hAnsi="Cambria Math"/>
+                        </w:rPr>
+                        <m:t>)</m:t>
+                      </m:r>
+                    </m:e>
+                    <m:sup>
+                      <m:r>
+                        <w:rPr>
+                          <w:rFonts w:ascii="Cambria Math" w:hAnsi="Cambria Math"/>
+                        </w:rPr>
+                        <m:t>2</m:t>
+                      </m:r>
+                    </m:sup>
+                  </m:sSup>
+                </m:e>
+              </m:nary>
+            </m:e>
+          </m:nary>
+        </m:oMath>
+      </m:oMathPara>
     </w:p>
     <w:sectPr>
       <w:pgSz w:w="12240" w:h="15840"/>
@@ -7940,6 +8852,15 @@
       <w:sz w:val="22"/>
     </w:rPr>
   </w:style>
+  <w:style w:type="character" w:styleId="PlaceholderText">
+    <w:name w:val="Placeholder Text"/>
+    <w:basedOn w:val="DefaultParagraphFont"/>
+    <w:semiHidden/>
+    <w:rsid w:val="00491535"/>
+    <w:rPr>
+      <w:color w:val="808080"/>
+    </w:rPr>
+  </w:style>
 </w:styles>
 </file>
 

</xml_diff>